<commit_message>
report - complete I-II-III-IV
</commit_message>
<xml_diff>
--- a/report/report 2.docx
+++ b/report/report 2.docx
@@ -12168,9 +12168,7 @@
     </w:p>
     <w:p>
       <w:pPr>
-        <w:pStyle w:val="ListParagraph"/>
         <w:spacing w:line="360" w:lineRule="auto"/>
-        <w:ind w:left="1080"/>
         <w:rPr>
           <w:rFonts w:ascii="Cambria" w:hAnsi="Cambria"/>
           <w:b/>
@@ -12179,6 +12177,57 @@
           <w:lang w:val="vi-VN"/>
         </w:rPr>
       </w:pPr>
+      <w:r>
+        <w:rPr>
+          <w:rFonts w:ascii="Cambria" w:hAnsi="Cambria"/>
+          <w:b/>
+          <w:noProof/>
+          <w:sz w:val="26"/>
+          <w:szCs w:val="26"/>
+        </w:rPr>
+        <w:lastRenderedPageBreak/>
+        <w:drawing>
+          <wp:inline distT="0" distB="0" distL="0" distR="0">
+            <wp:extent cx="6353175" cy="4229100"/>
+            <wp:effectExtent l="0" t="0" r="9525" b="0"/>
+            <wp:docPr id="5" name="Picture 5"/>
+            <wp:cNvGraphicFramePr>
+              <a:graphicFrameLocks xmlns:a="http://schemas.openxmlformats.org/drawingml/2006/main" noChangeAspect="1"/>
+            </wp:cNvGraphicFramePr>
+            <a:graphic xmlns:a="http://schemas.openxmlformats.org/drawingml/2006/main">
+              <a:graphicData uri="http://schemas.openxmlformats.org/drawingml/2006/picture">
+                <pic:pic xmlns:pic="http://schemas.openxmlformats.org/drawingml/2006/picture">
+                  <pic:nvPicPr>
+                    <pic:cNvPr id="5" name="activity diagram.png"/>
+                    <pic:cNvPicPr/>
+                  </pic:nvPicPr>
+                  <pic:blipFill>
+                    <a:blip r:embed="rId7">
+                      <a:extLst>
+                        <a:ext uri="{28A0092B-C50C-407E-A947-70E740481C1C}">
+                          <a14:useLocalDpi xmlns:a14="http://schemas.microsoft.com/office/drawing/2010/main" val="0"/>
+                        </a:ext>
+                      </a:extLst>
+                    </a:blip>
+                    <a:stretch>
+                      <a:fillRect/>
+                    </a:stretch>
+                  </pic:blipFill>
+                  <pic:spPr>
+                    <a:xfrm>
+                      <a:off x="0" y="0"/>
+                      <a:ext cx="6353175" cy="4229100"/>
+                    </a:xfrm>
+                    <a:prstGeom prst="rect">
+                      <a:avLst/>
+                    </a:prstGeom>
+                  </pic:spPr>
+                </pic:pic>
+              </a:graphicData>
+            </a:graphic>
+          </wp:inline>
+        </w:drawing>
+      </w:r>
       <w:bookmarkStart w:id="0" w:name="_GoBack"/>
       <w:bookmarkEnd w:id="0"/>
     </w:p>
@@ -12368,7 +12417,6 @@
           <w:szCs w:val="28"/>
           <w:lang w:val="vi-VN"/>
         </w:rPr>
-        <w:lastRenderedPageBreak/>
         <w:t>Thanh toán trực tuyến đối với sách mới</w:t>
       </w:r>
     </w:p>
@@ -12514,6 +12562,7 @@
           <w:szCs w:val="30"/>
           <w:lang w:val="vi-VN"/>
         </w:rPr>
+        <w:lastRenderedPageBreak/>
         <w:t>Tài liệu tham khảo</w:t>
       </w:r>
     </w:p>

</xml_diff>